<commit_message>
snapshot, except for a delete[] segfault with no obvious cause
</commit_message>
<xml_diff>
--- a/JeffreyMcAteerProject03.docx
+++ b/JeffreyMcAteerProject03.docx
@@ -128,15 +128,7 @@
           <w:sz w:val="40"/>
           <w:szCs w:val="40"/>
         </w:rPr>
-        <w:t xml:space="preserve">Programming Assignment </w:t>
-      </w:r>
-      <w:r>
-        <w:rPr>
-          <w:rFonts w:cs="Times New Roman" w:ascii="Times New Roman" w:hAnsi="Times New Roman"/>
-          <w:sz w:val="40"/>
-          <w:szCs w:val="40"/>
-        </w:rPr>
-        <w:t>Three</w:t>
+        <w:t>Programming Assignment Three</w:t>
       </w:r>
     </w:p>
     <w:p>
@@ -318,31 +310,7 @@
           <w:sz w:val="28"/>
           <w:szCs w:val="28"/>
         </w:rPr>
-        <w:t>2022-1</w:t>
-      </w:r>
-      <w:r>
-        <w:rPr>
-          <w:rFonts w:cs="Times New Roman" w:ascii="Times New Roman" w:hAnsi="Times New Roman"/>
-          <w:sz w:val="28"/>
-          <w:szCs w:val="28"/>
-        </w:rPr>
-        <w:t>2</w:t>
-      </w:r>
-      <w:r>
-        <w:rPr>
-          <w:rFonts w:cs="Times New Roman" w:ascii="Times New Roman" w:hAnsi="Times New Roman"/>
-          <w:sz w:val="28"/>
-          <w:szCs w:val="28"/>
-        </w:rPr>
-        <w:t>-1</w:t>
-      </w:r>
-      <w:r>
-        <w:rPr>
-          <w:rFonts w:cs="Times New Roman" w:ascii="Times New Roman" w:hAnsi="Times New Roman"/>
-          <w:sz w:val="28"/>
-          <w:szCs w:val="28"/>
-        </w:rPr>
-        <w:t>0</w:t>
+        <w:t>2022-12-10</w:t>
       </w:r>
       <w:r>
         <w:br w:type="page"/>
@@ -379,7 +347,10 @@
         </w:rPr>
       </w:pPr>
       <w:r>
-        <w:rPr/>
+        <w:rPr>
+          <w:b w:val="false"/>
+          <w:bCs w:val="false"/>
+        </w:rPr>
       </w:r>
     </w:p>
     <w:p>

</xml_diff>